<commit_message>
files has been updated
</commit_message>
<xml_diff>
--- a/file_renavatsi/tanlov/Competition terms and conditions.docx
+++ b/file_renavatsi/tanlov/Competition terms and conditions.docx
@@ -7040,8 +7040,27 @@
     <w:p>
       <w:pPr>
         <w:spacing w:line="240" w:lineRule="auto"/>
-        <w:ind w:left="143" w:firstLine="708"/>
-        <w:jc w:val="both"/>
+        <w:ind w:firstLine="708"/>
+        <w:jc w:val="both"/>
+        <w:rPr>
+          <w:rFonts w:ascii="Times New Roman" w:hAnsi="Times New Roman" w:cs="Times New Roman"/>
+          <w:b/>
+          <w:sz w:val="28"/>
+          <w:szCs w:val="28"/>
+          <w:lang w:val="en-US"/>
+        </w:rPr>
+      </w:pPr>
+      <w:r>
+        <w:rPr>
+          <w:rFonts w:ascii="Times New Roman" w:hAnsi="Times New Roman" w:cs="Times New Roman"/>
+          <w:b/>
+          <w:sz w:val="28"/>
+          <w:szCs w:val="28"/>
+          <w:lang w:val="en-US"/>
+        </w:rPr>
+        <w:t xml:space="preserve">October 31, 2024 - </w:t>
+      </w:r>
+      <w:r>
         <w:rPr>
           <w:rFonts w:ascii="Times New Roman" w:hAnsi="Times New Roman" w:cs="Times New Roman"/>
           <w:bCs/>
@@ -7049,8 +7068,14 @@
           <w:szCs w:val="28"/>
           <w:lang w:val="en-US"/>
         </w:rPr>
-      </w:pPr>
-      <w:r>
+        <w:t>Applications open.</w:t>
+      </w:r>
+    </w:p>
+    <w:p>
+      <w:pPr>
+        <w:spacing w:line="240" w:lineRule="auto"/>
+        <w:ind w:firstLine="708"/>
+        <w:jc w:val="both"/>
         <w:rPr>
           <w:rFonts w:ascii="Times New Roman" w:hAnsi="Times New Roman" w:cs="Times New Roman"/>
           <w:b/>
@@ -7058,7 +7083,16 @@
           <w:szCs w:val="28"/>
           <w:lang w:val="en-US"/>
         </w:rPr>
-        <w:t xml:space="preserve">October 31, 2024 – </w:t>
+      </w:pPr>
+      <w:r>
+        <w:rPr>
+          <w:rFonts w:ascii="Times New Roman" w:hAnsi="Times New Roman" w:cs="Times New Roman"/>
+          <w:b/>
+          <w:sz w:val="28"/>
+          <w:szCs w:val="28"/>
+          <w:lang w:val="en-US"/>
+        </w:rPr>
+        <w:t xml:space="preserve">November 13, 2024 - </w:t>
       </w:r>
       <w:r>
         <w:rPr>
@@ -7068,13 +7102,13 @@
           <w:szCs w:val="28"/>
           <w:lang w:val="en-US"/>
         </w:rPr>
-        <w:t>start of accepting applications for participation in the Competition</w:t>
-      </w:r>
-    </w:p>
-    <w:p>
-      <w:pPr>
-        <w:spacing w:line="240" w:lineRule="auto"/>
-        <w:ind w:left="143" w:firstLine="708"/>
+        <w:t>Closing date for applications.</w:t>
+      </w:r>
+    </w:p>
+    <w:p>
+      <w:pPr>
+        <w:spacing w:line="240" w:lineRule="auto"/>
+        <w:ind w:firstLine="708"/>
         <w:jc w:val="both"/>
         <w:rPr>
           <w:rFonts w:ascii="Times New Roman" w:hAnsi="Times New Roman" w:cs="Times New Roman"/>
@@ -7092,7 +7126,7 @@
           <w:szCs w:val="28"/>
           <w:lang w:val="en-US"/>
         </w:rPr>
-        <w:t xml:space="preserve">November 7, 2024 – </w:t>
+        <w:t xml:space="preserve"> November 14, 2024 - </w:t>
       </w:r>
       <w:r>
         <w:rPr>
@@ -7102,14 +7136,33 @@
           <w:szCs w:val="28"/>
           <w:lang w:val="en-US"/>
         </w:rPr>
-        <w:t>end of accepting applications</w:t>
-      </w:r>
-    </w:p>
-    <w:p>
-      <w:pPr>
-        <w:spacing w:line="240" w:lineRule="auto"/>
-        <w:ind w:left="143" w:firstLine="708"/>
-        <w:jc w:val="both"/>
+        <w:t>the meeting of the Selection Commission for the selection of finalists.</w:t>
+      </w:r>
+    </w:p>
+    <w:p>
+      <w:pPr>
+        <w:spacing w:line="240" w:lineRule="auto"/>
+        <w:ind w:firstLine="708"/>
+        <w:jc w:val="both"/>
+        <w:rPr>
+          <w:rFonts w:ascii="Times New Roman" w:hAnsi="Times New Roman" w:cs="Times New Roman"/>
+          <w:b/>
+          <w:sz w:val="28"/>
+          <w:szCs w:val="28"/>
+          <w:lang w:val="en-US"/>
+        </w:rPr>
+      </w:pPr>
+      <w:r>
+        <w:rPr>
+          <w:rFonts w:ascii="Times New Roman" w:hAnsi="Times New Roman" w:cs="Times New Roman"/>
+          <w:b/>
+          <w:sz w:val="28"/>
+          <w:szCs w:val="28"/>
+          <w:lang w:val="en-US"/>
+        </w:rPr>
+        <w:t xml:space="preserve">November 14, 2024 - </w:t>
+      </w:r>
+      <w:r>
         <w:rPr>
           <w:rFonts w:ascii="Times New Roman" w:hAnsi="Times New Roman" w:cs="Times New Roman"/>
           <w:bCs/>
@@ -7117,8 +7170,14 @@
           <w:szCs w:val="28"/>
           <w:lang w:val="en-US"/>
         </w:rPr>
-      </w:pPr>
-      <w:r>
+        <w:t>Announcement of the finalists of the competition.</w:t>
+      </w:r>
+    </w:p>
+    <w:p>
+      <w:pPr>
+        <w:spacing w:line="240" w:lineRule="auto"/>
+        <w:ind w:firstLine="708"/>
+        <w:jc w:val="both"/>
         <w:rPr>
           <w:rFonts w:ascii="Times New Roman" w:hAnsi="Times New Roman" w:cs="Times New Roman"/>
           <w:b/>
@@ -7126,7 +7185,16 @@
           <w:szCs w:val="28"/>
           <w:lang w:val="en-US"/>
         </w:rPr>
-        <w:t xml:space="preserve">November 9, 2024 – </w:t>
+      </w:pPr>
+      <w:r>
+        <w:rPr>
+          <w:rFonts w:ascii="Times New Roman" w:hAnsi="Times New Roman" w:cs="Times New Roman"/>
+          <w:b/>
+          <w:sz w:val="28"/>
+          <w:szCs w:val="28"/>
+          <w:lang w:val="en-US"/>
+        </w:rPr>
+        <w:t xml:space="preserve">November 15, 2024 - </w:t>
       </w:r>
       <w:r>
         <w:rPr>
@@ -7136,14 +7204,33 @@
           <w:szCs w:val="28"/>
           <w:lang w:val="en-US"/>
         </w:rPr>
-        <w:t>meeting of the Competition Committee to select finalists</w:t>
-      </w:r>
-    </w:p>
-    <w:p>
-      <w:pPr>
-        <w:spacing w:line="240" w:lineRule="auto"/>
-        <w:ind w:left="143" w:firstLine="708"/>
-        <w:jc w:val="both"/>
+        <w:t>Seminar for finalists.</w:t>
+      </w:r>
+    </w:p>
+    <w:p>
+      <w:pPr>
+        <w:spacing w:line="240" w:lineRule="auto"/>
+        <w:ind w:firstLine="708"/>
+        <w:jc w:val="both"/>
+        <w:rPr>
+          <w:rFonts w:ascii="Times New Roman" w:hAnsi="Times New Roman" w:cs="Times New Roman"/>
+          <w:b/>
+          <w:sz w:val="28"/>
+          <w:szCs w:val="28"/>
+          <w:lang w:val="en-US"/>
+        </w:rPr>
+      </w:pPr>
+      <w:r>
+        <w:rPr>
+          <w:rFonts w:ascii="Times New Roman" w:hAnsi="Times New Roman" w:cs="Times New Roman"/>
+          <w:b/>
+          <w:sz w:val="28"/>
+          <w:szCs w:val="28"/>
+          <w:lang w:val="en-US"/>
+        </w:rPr>
+        <w:t xml:space="preserve"> November 29, 2024 - </w:t>
+      </w:r>
+      <w:r>
         <w:rPr>
           <w:rFonts w:ascii="Times New Roman" w:hAnsi="Times New Roman" w:cs="Times New Roman"/>
           <w:bCs/>
@@ -7151,8 +7238,14 @@
           <w:szCs w:val="28"/>
           <w:lang w:val="en-US"/>
         </w:rPr>
-      </w:pPr>
-      <w:r>
+        <w:t>End of acceptance of tenders.</w:t>
+      </w:r>
+    </w:p>
+    <w:p>
+      <w:pPr>
+        <w:spacing w:line="240" w:lineRule="auto"/>
+        <w:ind w:firstLine="708"/>
+        <w:jc w:val="both"/>
         <w:rPr>
           <w:rFonts w:ascii="Times New Roman" w:hAnsi="Times New Roman" w:cs="Times New Roman"/>
           <w:b/>
@@ -7160,7 +7253,16 @@
           <w:szCs w:val="28"/>
           <w:lang w:val="en-US"/>
         </w:rPr>
-        <w:t xml:space="preserve">November 10, 2024 – </w:t>
+      </w:pPr>
+      <w:r>
+        <w:rPr>
+          <w:rFonts w:ascii="Times New Roman" w:hAnsi="Times New Roman" w:cs="Times New Roman"/>
+          <w:b/>
+          <w:sz w:val="28"/>
+          <w:szCs w:val="28"/>
+          <w:lang w:val="en-US"/>
+        </w:rPr>
+        <w:t xml:space="preserve"> November 30, 2024 - </w:t>
       </w:r>
       <w:r>
         <w:rPr>
@@ -7170,14 +7272,32 @@
           <w:szCs w:val="28"/>
           <w:lang w:val="en-US"/>
         </w:rPr>
-        <w:t>announcement of the Competition Finalists</w:t>
-      </w:r>
-    </w:p>
-    <w:p>
-      <w:pPr>
-        <w:spacing w:line="240" w:lineRule="auto"/>
-        <w:ind w:left="143" w:firstLine="708"/>
-        <w:jc w:val="both"/>
+        <w:t>Jury meeting to select the winner.</w:t>
+      </w:r>
+    </w:p>
+    <w:p>
+      <w:pPr>
+        <w:spacing w:line="240" w:lineRule="auto"/>
+        <w:ind w:firstLine="708"/>
+        <w:jc w:val="both"/>
+        <w:rPr>
+          <w:rFonts w:ascii="Times New Roman" w:hAnsi="Times New Roman" w:cs="Times New Roman"/>
+          <w:sz w:val="28"/>
+          <w:szCs w:val="28"/>
+          <w:lang w:val="en-US"/>
+        </w:rPr>
+      </w:pPr>
+      <w:r>
+        <w:rPr>
+          <w:rFonts w:ascii="Times New Roman" w:hAnsi="Times New Roman" w:cs="Times New Roman"/>
+          <w:b/>
+          <w:sz w:val="28"/>
+          <w:szCs w:val="28"/>
+          <w:lang w:val="en-US"/>
+        </w:rPr>
+        <w:t xml:space="preserve">December 1, 2024 - </w:t>
+      </w:r>
+      <w:r>
         <w:rPr>
           <w:rFonts w:ascii="Times New Roman" w:hAnsi="Times New Roman" w:cs="Times New Roman"/>
           <w:bCs/>
@@ -7185,8 +7305,236 @@
           <w:szCs w:val="28"/>
           <w:lang w:val="en-US"/>
         </w:rPr>
-      </w:pPr>
-      <w:r>
+        <w:t>announcement of the winner of the competition.</w:t>
+      </w:r>
+    </w:p>
+    <w:p>
+      <w:pPr>
+        <w:spacing w:line="240" w:lineRule="auto"/>
+        <w:ind w:firstLine="708"/>
+        <w:jc w:val="both"/>
+        <w:rPr>
+          <w:rFonts w:ascii="Times New Roman" w:hAnsi="Times New Roman" w:cs="Times New Roman"/>
+          <w:sz w:val="28"/>
+          <w:szCs w:val="28"/>
+          <w:lang w:val="en-US"/>
+        </w:rPr>
+      </w:pPr>
+      <w:r>
+        <w:rPr>
+          <w:rFonts w:ascii="Times New Roman" w:hAnsi="Times New Roman" w:cs="Times New Roman"/>
+          <w:sz w:val="28"/>
+          <w:szCs w:val="28"/>
+          <w:lang w:val="en-US"/>
+        </w:rPr>
+        <w:t>The Customer may make changes to the Competition schedule. Information about changes is published on the Internet</w:t>
+      </w:r>
+      <w:r>
+        <w:rPr>
+          <w:rFonts w:ascii="Times New Roman" w:hAnsi="Times New Roman" w:cs="Times New Roman"/>
+          <w:sz w:val="28"/>
+          <w:szCs w:val="28"/>
+          <w:lang w:val="en-US"/>
+        </w:rPr>
+        <w:t>.</w:t>
+      </w:r>
+    </w:p>
+    <w:p>
+      <w:pPr>
+        <w:spacing w:line="240" w:lineRule="auto"/>
+        <w:jc w:val="both"/>
+        <w:rPr>
+          <w:rFonts w:ascii="Times New Roman" w:hAnsi="Times New Roman" w:cs="Times New Roman"/>
+          <w:sz w:val="28"/>
+          <w:szCs w:val="28"/>
+          <w:lang w:val="en-US"/>
+        </w:rPr>
+      </w:pPr>
+    </w:p>
+    <w:p>
+      <w:pPr>
+        <w:spacing w:line="240" w:lineRule="auto"/>
+        <w:jc w:val="both"/>
+        <w:rPr>
+          <w:rFonts w:ascii="Times New Roman" w:hAnsi="Times New Roman" w:cs="Times New Roman"/>
+          <w:sz w:val="28"/>
+          <w:szCs w:val="28"/>
+          <w:lang w:val="en-US"/>
+        </w:rPr>
+      </w:pPr>
+    </w:p>
+    <w:p>
+      <w:pPr>
+        <w:spacing w:line="240" w:lineRule="auto"/>
+        <w:jc w:val="both"/>
+        <w:rPr>
+          <w:rFonts w:ascii="Times New Roman" w:hAnsi="Times New Roman" w:cs="Times New Roman"/>
+          <w:sz w:val="28"/>
+          <w:szCs w:val="28"/>
+          <w:lang w:val="en-US"/>
+        </w:rPr>
+      </w:pPr>
+    </w:p>
+    <w:p>
+      <w:pPr>
+        <w:spacing w:line="240" w:lineRule="auto"/>
+        <w:jc w:val="both"/>
+        <w:rPr>
+          <w:rFonts w:ascii="Times New Roman" w:hAnsi="Times New Roman" w:cs="Times New Roman"/>
+          <w:sz w:val="28"/>
+          <w:szCs w:val="28"/>
+          <w:lang w:val="en-US"/>
+        </w:rPr>
+      </w:pPr>
+    </w:p>
+    <w:p>
+      <w:pPr>
+        <w:spacing w:line="240" w:lineRule="auto"/>
+        <w:jc w:val="both"/>
+        <w:rPr>
+          <w:rFonts w:ascii="Times New Roman" w:hAnsi="Times New Roman" w:cs="Times New Roman"/>
+          <w:sz w:val="28"/>
+          <w:szCs w:val="28"/>
+          <w:lang w:val="en-US"/>
+        </w:rPr>
+      </w:pPr>
+    </w:p>
+    <w:p>
+      <w:pPr>
+        <w:spacing w:line="240" w:lineRule="auto"/>
+        <w:jc w:val="both"/>
+        <w:rPr>
+          <w:rFonts w:ascii="Times New Roman" w:hAnsi="Times New Roman" w:cs="Times New Roman"/>
+          <w:sz w:val="28"/>
+          <w:szCs w:val="28"/>
+          <w:lang w:val="en-US"/>
+        </w:rPr>
+      </w:pPr>
+    </w:p>
+    <w:p>
+      <w:pPr>
+        <w:spacing w:line="240" w:lineRule="auto"/>
+        <w:jc w:val="both"/>
+        <w:rPr>
+          <w:rFonts w:ascii="Times New Roman" w:hAnsi="Times New Roman" w:cs="Times New Roman"/>
+          <w:sz w:val="28"/>
+          <w:szCs w:val="28"/>
+          <w:lang w:val="en-US"/>
+        </w:rPr>
+      </w:pPr>
+    </w:p>
+    <w:p>
+      <w:pPr>
+        <w:spacing w:line="240" w:lineRule="auto"/>
+        <w:jc w:val="both"/>
+        <w:rPr>
+          <w:rFonts w:ascii="Times New Roman" w:hAnsi="Times New Roman" w:cs="Times New Roman"/>
+          <w:sz w:val="28"/>
+          <w:szCs w:val="28"/>
+          <w:lang w:val="en-US"/>
+        </w:rPr>
+      </w:pPr>
+    </w:p>
+    <w:p>
+      <w:pPr>
+        <w:spacing w:line="240" w:lineRule="auto"/>
+        <w:jc w:val="both"/>
+        <w:rPr>
+          <w:rFonts w:ascii="Times New Roman" w:hAnsi="Times New Roman" w:cs="Times New Roman"/>
+          <w:sz w:val="28"/>
+          <w:szCs w:val="28"/>
+          <w:lang w:val="en-US"/>
+        </w:rPr>
+      </w:pPr>
+    </w:p>
+    <w:p>
+      <w:pPr>
+        <w:spacing w:line="240" w:lineRule="auto"/>
+        <w:jc w:val="both"/>
+        <w:rPr>
+          <w:rFonts w:ascii="Times New Roman" w:hAnsi="Times New Roman" w:cs="Times New Roman"/>
+          <w:sz w:val="28"/>
+          <w:szCs w:val="28"/>
+          <w:lang w:val="en-US"/>
+        </w:rPr>
+      </w:pPr>
+    </w:p>
+    <w:p>
+      <w:pPr>
+        <w:spacing w:line="240" w:lineRule="auto"/>
+        <w:jc w:val="both"/>
+        <w:rPr>
+          <w:rFonts w:ascii="Times New Roman" w:hAnsi="Times New Roman" w:cs="Times New Roman"/>
+          <w:sz w:val="28"/>
+          <w:szCs w:val="28"/>
+          <w:lang w:val="en-US"/>
+        </w:rPr>
+      </w:pPr>
+    </w:p>
+    <w:p>
+      <w:pPr>
+        <w:spacing w:line="240" w:lineRule="auto"/>
+        <w:jc w:val="both"/>
+        <w:rPr>
+          <w:rFonts w:ascii="Times New Roman" w:hAnsi="Times New Roman" w:cs="Times New Roman"/>
+          <w:sz w:val="28"/>
+          <w:szCs w:val="28"/>
+          <w:lang w:val="en-US"/>
+        </w:rPr>
+      </w:pPr>
+    </w:p>
+    <w:p>
+      <w:pPr>
+        <w:spacing w:line="240" w:lineRule="auto"/>
+        <w:jc w:val="both"/>
+        <w:rPr>
+          <w:rFonts w:ascii="Times New Roman" w:hAnsi="Times New Roman" w:cs="Times New Roman"/>
+          <w:sz w:val="28"/>
+          <w:szCs w:val="28"/>
+          <w:lang w:val="en-US"/>
+        </w:rPr>
+      </w:pPr>
+    </w:p>
+    <w:p>
+      <w:pPr>
+        <w:spacing w:line="240" w:lineRule="auto"/>
+        <w:jc w:val="both"/>
+        <w:rPr>
+          <w:rFonts w:ascii="Times New Roman" w:hAnsi="Times New Roman" w:cs="Times New Roman"/>
+          <w:sz w:val="28"/>
+          <w:szCs w:val="28"/>
+          <w:lang w:val="tt-RU"/>
+        </w:rPr>
+      </w:pPr>
+    </w:p>
+    <w:p>
+      <w:pPr>
+        <w:spacing w:line="240" w:lineRule="auto"/>
+        <w:jc w:val="both"/>
+        <w:rPr>
+          <w:rFonts w:ascii="Times New Roman" w:hAnsi="Times New Roman" w:cs="Times New Roman"/>
+          <w:sz w:val="28"/>
+          <w:szCs w:val="28"/>
+          <w:lang w:val="tt-RU"/>
+        </w:rPr>
+      </w:pPr>
+    </w:p>
+    <w:p>
+      <w:pPr>
+        <w:spacing w:line="240" w:lineRule="auto"/>
+        <w:jc w:val="both"/>
+        <w:rPr>
+          <w:rFonts w:ascii="Times New Roman" w:hAnsi="Times New Roman" w:cs="Times New Roman"/>
+          <w:sz w:val="28"/>
+          <w:szCs w:val="28"/>
+          <w:lang w:val="en-US"/>
+        </w:rPr>
+      </w:pPr>
+    </w:p>
+    <w:p>
+      <w:pPr>
+        <w:spacing w:line="240" w:lineRule="auto"/>
+        <w:jc w:val="right"/>
         <w:rPr>
           <w:rFonts w:ascii="Times New Roman" w:hAnsi="Times New Roman" w:cs="Times New Roman"/>
           <w:b/>
@@ -7194,33 +7542,19 @@
           <w:szCs w:val="28"/>
           <w:lang w:val="en-US"/>
         </w:rPr>
-        <w:t xml:space="preserve">November 11, 2024 – </w:t>
-      </w:r>
-      <w:r>
-        <w:rPr>
-          <w:rFonts w:ascii="Times New Roman" w:hAnsi="Times New Roman" w:cs="Times New Roman"/>
-          <w:bCs/>
-          <w:sz w:val="28"/>
-          <w:szCs w:val="28"/>
-          <w:lang w:val="en-US"/>
-        </w:rPr>
-        <w:t>holding a seminar for the Finalists</w:t>
-      </w:r>
-    </w:p>
-    <w:p>
-      <w:pPr>
-        <w:spacing w:line="240" w:lineRule="auto"/>
-        <w:ind w:left="143" w:firstLine="708"/>
-        <w:jc w:val="both"/>
-        <w:rPr>
-          <w:rFonts w:ascii="Times New Roman" w:hAnsi="Times New Roman" w:cs="Times New Roman"/>
-          <w:bCs/>
-          <w:sz w:val="28"/>
-          <w:szCs w:val="28"/>
-          <w:lang w:val="en-US"/>
-        </w:rPr>
-      </w:pPr>
-      <w:r>
+      </w:pPr>
+      <w:r>
+        <w:rPr>
+          <w:rFonts w:ascii="Times New Roman" w:hAnsi="Times New Roman" w:cs="Times New Roman"/>
+          <w:lang w:val="en-US"/>
+        </w:rPr>
+        <w:t>Appendix 2</w:t>
+      </w:r>
+    </w:p>
+    <w:p>
+      <w:pPr>
+        <w:spacing w:line="240" w:lineRule="auto"/>
+        <w:jc w:val="center"/>
         <w:rPr>
           <w:rFonts w:ascii="Times New Roman" w:hAnsi="Times New Roman" w:cs="Times New Roman"/>
           <w:b/>
@@ -7228,31 +7562,6 @@
           <w:szCs w:val="28"/>
           <w:lang w:val="en-US"/>
         </w:rPr>
-        <w:t xml:space="preserve">November 28, 2024 – </w:t>
-      </w:r>
-      <w:r>
-        <w:rPr>
-          <w:rFonts w:ascii="Times New Roman" w:hAnsi="Times New Roman" w:cs="Times New Roman"/>
-          <w:bCs/>
-          <w:sz w:val="28"/>
-          <w:szCs w:val="28"/>
-          <w:lang w:val="en-US"/>
-        </w:rPr>
-        <w:t>end of accepting competition proposals</w:t>
-      </w:r>
-    </w:p>
-    <w:p>
-      <w:pPr>
-        <w:spacing w:line="240" w:lineRule="auto"/>
-        <w:ind w:left="143" w:firstLine="708"/>
-        <w:jc w:val="both"/>
-        <w:rPr>
-          <w:rFonts w:ascii="Times New Roman" w:hAnsi="Times New Roman" w:cs="Times New Roman"/>
-          <w:bCs/>
-          <w:sz w:val="28"/>
-          <w:szCs w:val="28"/>
-          <w:lang w:val="en-US"/>
-        </w:rPr>
       </w:pPr>
       <w:r>
         <w:rPr>
@@ -7262,85 +7571,548 @@
           <w:szCs w:val="28"/>
           <w:lang w:val="en-US"/>
         </w:rPr>
-        <w:t xml:space="preserve">November 29, 2024 – </w:t>
-      </w:r>
-      <w:r>
-        <w:rPr>
-          <w:rFonts w:ascii="Times New Roman" w:hAnsi="Times New Roman" w:cs="Times New Roman"/>
-          <w:bCs/>
-          <w:sz w:val="28"/>
-          <w:szCs w:val="28"/>
-          <w:lang w:val="en-US"/>
-        </w:rPr>
-        <w:t>meeting of the Jury to select the Winner</w:t>
-      </w:r>
-    </w:p>
-    <w:p>
-      <w:pPr>
-        <w:spacing w:line="240" w:lineRule="auto"/>
-        <w:ind w:left="143" w:firstLine="708"/>
-        <w:jc w:val="both"/>
-        <w:rPr>
-          <w:rFonts w:ascii="Times New Roman" w:hAnsi="Times New Roman" w:cs="Times New Roman"/>
-          <w:sz w:val="28"/>
-          <w:szCs w:val="28"/>
-          <w:lang w:val="en-US"/>
-        </w:rPr>
-      </w:pPr>
-      <w:r>
-        <w:rPr>
-          <w:rFonts w:ascii="Times New Roman" w:hAnsi="Times New Roman" w:cs="Times New Roman"/>
-          <w:b/>
-          <w:sz w:val="28"/>
-          <w:szCs w:val="28"/>
-          <w:lang w:val="en-US"/>
-        </w:rPr>
-        <w:t xml:space="preserve">November 30, 2024 – </w:t>
-      </w:r>
-      <w:r>
-        <w:rPr>
-          <w:rFonts w:ascii="Times New Roman" w:hAnsi="Times New Roman" w:cs="Times New Roman"/>
-          <w:bCs/>
-          <w:sz w:val="28"/>
-          <w:szCs w:val="28"/>
-          <w:lang w:val="en-US"/>
-        </w:rPr>
-        <w:t>announcement of the Competition Winner</w:t>
-      </w:r>
-    </w:p>
-    <w:p>
-      <w:pPr>
-        <w:spacing w:line="240" w:lineRule="auto"/>
-        <w:ind w:firstLine="708"/>
-        <w:jc w:val="both"/>
-        <w:rPr>
-          <w:rFonts w:ascii="Times New Roman" w:hAnsi="Times New Roman" w:cs="Times New Roman"/>
-          <w:sz w:val="28"/>
-          <w:szCs w:val="28"/>
-          <w:lang w:val="en-US"/>
-        </w:rPr>
-      </w:pPr>
-    </w:p>
-    <w:p>
-      <w:pPr>
-        <w:spacing w:line="240" w:lineRule="auto"/>
-        <w:ind w:firstLine="708"/>
-        <w:jc w:val="both"/>
-        <w:rPr>
-          <w:rFonts w:ascii="Times New Roman" w:hAnsi="Times New Roman" w:cs="Times New Roman"/>
-          <w:sz w:val="28"/>
-          <w:szCs w:val="28"/>
-          <w:lang w:val="en-US"/>
-        </w:rPr>
-      </w:pPr>
-      <w:r>
-        <w:rPr>
-          <w:rFonts w:ascii="Times New Roman" w:hAnsi="Times New Roman" w:cs="Times New Roman"/>
-          <w:sz w:val="28"/>
-          <w:szCs w:val="28"/>
-          <w:lang w:val="en-US"/>
-        </w:rPr>
-        <w:t>The Customer may make changes to the Competition schedule. Information about changes is published on the Internet</w:t>
+        <w:lastRenderedPageBreak/>
+        <w:t>Composition, content and requirements for the design of the Application</w:t>
+      </w:r>
+    </w:p>
+    <w:p>
+      <w:pPr>
+        <w:spacing w:line="240" w:lineRule="auto"/>
+        <w:jc w:val="both"/>
+        <w:rPr>
+          <w:rFonts w:ascii="Times New Roman" w:hAnsi="Times New Roman" w:cs="Times New Roman"/>
+          <w:sz w:val="28"/>
+          <w:szCs w:val="28"/>
+          <w:lang w:val="en-US"/>
+        </w:rPr>
+      </w:pPr>
+      <w:r>
+        <w:rPr>
+          <w:rFonts w:ascii="Times New Roman" w:hAnsi="Times New Roman" w:cs="Times New Roman"/>
+          <w:sz w:val="28"/>
+          <w:szCs w:val="28"/>
+          <w:lang w:val="en-US"/>
+        </w:rPr>
+        <w:t xml:space="preserve">1. </w:t>
+      </w:r>
+      <w:r>
+        <w:rPr>
+          <w:rFonts w:ascii="Times New Roman" w:hAnsi="Times New Roman" w:cs="Times New Roman"/>
+          <w:sz w:val="28"/>
+          <w:szCs w:val="28"/>
+          <w:lang w:val="en-US"/>
+        </w:rPr>
+        <w:t>Information about the applicant</w:t>
+      </w:r>
+      <w:r>
+        <w:rPr>
+          <w:rFonts w:ascii="Times New Roman" w:hAnsi="Times New Roman" w:cs="Times New Roman"/>
+          <w:sz w:val="28"/>
+          <w:szCs w:val="28"/>
+          <w:lang w:val="en-US"/>
+        </w:rPr>
+        <w:t>:</w:t>
+      </w:r>
+    </w:p>
+    <w:p>
+      <w:pPr>
+        <w:spacing w:line="240" w:lineRule="auto"/>
+        <w:jc w:val="both"/>
+        <w:rPr>
+          <w:rFonts w:ascii="Times New Roman" w:hAnsi="Times New Roman" w:cs="Times New Roman"/>
+          <w:sz w:val="28"/>
+          <w:szCs w:val="28"/>
+          <w:lang w:val="en-US"/>
+        </w:rPr>
+      </w:pPr>
+      <w:r>
+        <w:rPr>
+          <w:rFonts w:ascii="Times New Roman" w:hAnsi="Times New Roman" w:cs="Times New Roman"/>
+          <w:sz w:val="28"/>
+          <w:szCs w:val="28"/>
+          <w:lang w:val="en-US"/>
+        </w:rPr>
+        <w:t>• full name of the applicant;</w:t>
+      </w:r>
+    </w:p>
+    <w:p>
+      <w:pPr>
+        <w:spacing w:line="240" w:lineRule="auto"/>
+        <w:jc w:val="both"/>
+        <w:rPr>
+          <w:rFonts w:ascii="Times New Roman" w:hAnsi="Times New Roman" w:cs="Times New Roman"/>
+          <w:sz w:val="28"/>
+          <w:szCs w:val="28"/>
+          <w:lang w:val="en-US"/>
+        </w:rPr>
+      </w:pPr>
+      <w:r>
+        <w:rPr>
+          <w:rFonts w:ascii="Times New Roman" w:hAnsi="Times New Roman" w:cs="Times New Roman"/>
+          <w:sz w:val="28"/>
+          <w:szCs w:val="28"/>
+          <w:lang w:val="en-US"/>
+        </w:rPr>
+        <w:t>• abbreviated name of the applicant;</w:t>
+      </w:r>
+    </w:p>
+    <w:p>
+      <w:pPr>
+        <w:spacing w:line="240" w:lineRule="auto"/>
+        <w:jc w:val="both"/>
+        <w:rPr>
+          <w:rFonts w:ascii="Times New Roman" w:hAnsi="Times New Roman" w:cs="Times New Roman"/>
+          <w:sz w:val="28"/>
+          <w:szCs w:val="28"/>
+          <w:lang w:val="en-US"/>
+        </w:rPr>
+      </w:pPr>
+      <w:r>
+        <w:rPr>
+          <w:rFonts w:ascii="Times New Roman" w:hAnsi="Times New Roman" w:cs="Times New Roman"/>
+          <w:sz w:val="28"/>
+          <w:szCs w:val="28"/>
+          <w:lang w:val="en-US"/>
+        </w:rPr>
+        <w:t>• applicant's staff;</w:t>
+      </w:r>
+    </w:p>
+    <w:p>
+      <w:pPr>
+        <w:spacing w:line="240" w:lineRule="auto"/>
+        <w:jc w:val="both"/>
+        <w:rPr>
+          <w:rFonts w:ascii="Times New Roman" w:hAnsi="Times New Roman" w:cs="Times New Roman"/>
+          <w:sz w:val="28"/>
+          <w:szCs w:val="28"/>
+          <w:lang w:val="en-US"/>
+        </w:rPr>
+      </w:pPr>
+      <w:r>
+        <w:rPr>
+          <w:rFonts w:ascii="Times New Roman" w:hAnsi="Times New Roman" w:cs="Times New Roman"/>
+          <w:sz w:val="28"/>
+          <w:szCs w:val="28"/>
+          <w:lang w:val="en-US"/>
+        </w:rPr>
+        <w:t>• brief history of the applicant, brief description of the applicant's activities, main areas of activity (maximum 1,500 characters including spaces);</w:t>
+      </w:r>
+    </w:p>
+    <w:p>
+      <w:pPr>
+        <w:spacing w:line="240" w:lineRule="auto"/>
+        <w:jc w:val="both"/>
+        <w:rPr>
+          <w:rFonts w:ascii="Times New Roman" w:hAnsi="Times New Roman" w:cs="Times New Roman"/>
+          <w:sz w:val="28"/>
+          <w:szCs w:val="28"/>
+          <w:lang w:val="en-US"/>
+        </w:rPr>
+      </w:pPr>
+      <w:r>
+        <w:rPr>
+          <w:rFonts w:ascii="Times New Roman" w:hAnsi="Times New Roman" w:cs="Times New Roman"/>
+          <w:sz w:val="28"/>
+          <w:szCs w:val="28"/>
+          <w:lang w:val="en-US"/>
+        </w:rPr>
+        <w:t>• applicant's registration date;</w:t>
+      </w:r>
+    </w:p>
+    <w:p>
+      <w:pPr>
+        <w:spacing w:line="240" w:lineRule="auto"/>
+        <w:jc w:val="both"/>
+        <w:rPr>
+          <w:rFonts w:ascii="Times New Roman" w:hAnsi="Times New Roman" w:cs="Times New Roman"/>
+          <w:sz w:val="28"/>
+          <w:szCs w:val="28"/>
+          <w:lang w:val="en-US"/>
+        </w:rPr>
+      </w:pPr>
+      <w:r>
+        <w:rPr>
+          <w:rFonts w:ascii="Times New Roman" w:hAnsi="Times New Roman" w:cs="Times New Roman"/>
+          <w:sz w:val="28"/>
+          <w:szCs w:val="28"/>
+          <w:lang w:val="en-US"/>
+        </w:rPr>
+        <w:t>• information on awards and competitions won over the past 5 years in an amount of no more than 10 (name, year of receipt) (maximum 1,500 characters including spaces);</w:t>
+      </w:r>
+    </w:p>
+    <w:p>
+      <w:pPr>
+        <w:spacing w:line="240" w:lineRule="auto"/>
+        <w:jc w:val="both"/>
+        <w:rPr>
+          <w:rFonts w:ascii="Times New Roman" w:hAnsi="Times New Roman" w:cs="Times New Roman"/>
+          <w:sz w:val="28"/>
+          <w:szCs w:val="28"/>
+          <w:lang w:val="en-US"/>
+        </w:rPr>
+      </w:pPr>
+      <w:r>
+        <w:rPr>
+          <w:rFonts w:ascii="Times New Roman" w:hAnsi="Times New Roman" w:cs="Times New Roman"/>
+          <w:sz w:val="28"/>
+          <w:szCs w:val="28"/>
+          <w:lang w:val="en-US"/>
+        </w:rPr>
+        <w:t>• applicant's manager (full name, position);</w:t>
+      </w:r>
+    </w:p>
+    <w:p>
+      <w:pPr>
+        <w:spacing w:line="240" w:lineRule="auto"/>
+        <w:jc w:val="both"/>
+        <w:rPr>
+          <w:rFonts w:ascii="Times New Roman" w:hAnsi="Times New Roman" w:cs="Times New Roman"/>
+          <w:sz w:val="28"/>
+          <w:szCs w:val="28"/>
+          <w:lang w:val="en-US"/>
+        </w:rPr>
+      </w:pPr>
+      <w:r>
+        <w:rPr>
+          <w:rFonts w:ascii="Times New Roman" w:hAnsi="Times New Roman" w:cs="Times New Roman"/>
+          <w:sz w:val="28"/>
+          <w:szCs w:val="28"/>
+          <w:lang w:val="en-US"/>
+        </w:rPr>
+        <w:t>• email address of the applicant's manager;</w:t>
+      </w:r>
+    </w:p>
+    <w:p>
+      <w:pPr>
+        <w:spacing w:line="240" w:lineRule="auto"/>
+        <w:jc w:val="both"/>
+        <w:rPr>
+          <w:rFonts w:ascii="Times New Roman" w:hAnsi="Times New Roman" w:cs="Times New Roman"/>
+          <w:sz w:val="28"/>
+          <w:szCs w:val="28"/>
+          <w:lang w:val="en-US"/>
+        </w:rPr>
+      </w:pPr>
+      <w:r>
+        <w:rPr>
+          <w:rFonts w:ascii="Times New Roman" w:hAnsi="Times New Roman" w:cs="Times New Roman"/>
+          <w:sz w:val="28"/>
+          <w:szCs w:val="28"/>
+          <w:lang w:val="en-US"/>
+        </w:rPr>
+        <w:t>• applicant's website address;</w:t>
+      </w:r>
+    </w:p>
+    <w:p>
+      <w:pPr>
+        <w:spacing w:line="240" w:lineRule="auto"/>
+        <w:jc w:val="both"/>
+        <w:rPr>
+          <w:rFonts w:ascii="Times New Roman" w:hAnsi="Times New Roman" w:cs="Times New Roman"/>
+          <w:sz w:val="28"/>
+          <w:szCs w:val="28"/>
+          <w:lang w:val="en-US"/>
+        </w:rPr>
+      </w:pPr>
+      <w:r>
+        <w:rPr>
+          <w:rFonts w:ascii="Times New Roman" w:hAnsi="Times New Roman" w:cs="Times New Roman"/>
+          <w:sz w:val="28"/>
+          <w:szCs w:val="28"/>
+          <w:lang w:val="en-US"/>
+        </w:rPr>
+        <w:t>• applicant's representative responsible for filling out the application (full name, position);</w:t>
+      </w:r>
+    </w:p>
+    <w:p>
+      <w:pPr>
+        <w:spacing w:line="240" w:lineRule="auto"/>
+        <w:jc w:val="both"/>
+        <w:rPr>
+          <w:rFonts w:ascii="Times New Roman" w:hAnsi="Times New Roman" w:cs="Times New Roman"/>
+          <w:sz w:val="28"/>
+          <w:szCs w:val="28"/>
+          <w:lang w:val="en-US"/>
+        </w:rPr>
+      </w:pPr>
+      <w:r>
+        <w:rPr>
+          <w:rFonts w:ascii="Times New Roman" w:hAnsi="Times New Roman" w:cs="Times New Roman"/>
+          <w:sz w:val="28"/>
+          <w:szCs w:val="28"/>
+          <w:lang w:val="en-US"/>
+        </w:rPr>
+        <w:t>• email address of the representative responsible for filling out the application;</w:t>
+      </w:r>
+    </w:p>
+    <w:p>
+      <w:pPr>
+        <w:spacing w:line="240" w:lineRule="auto"/>
+        <w:jc w:val="both"/>
+        <w:rPr>
+          <w:rFonts w:ascii="Times New Roman" w:hAnsi="Times New Roman" w:cs="Times New Roman"/>
+          <w:sz w:val="28"/>
+          <w:szCs w:val="28"/>
+          <w:lang w:val="en-US"/>
+        </w:rPr>
+      </w:pPr>
+      <w:r>
+        <w:rPr>
+          <w:rFonts w:ascii="Times New Roman" w:hAnsi="Times New Roman" w:cs="Times New Roman"/>
+          <w:sz w:val="28"/>
+          <w:szCs w:val="28"/>
+          <w:lang w:val="en-US"/>
+        </w:rPr>
+        <w:t>• contact phone number of the representative responsible for filling out the application;</w:t>
+      </w:r>
+    </w:p>
+    <w:p>
+      <w:pPr>
+        <w:spacing w:line="240" w:lineRule="auto"/>
+        <w:jc w:val="both"/>
+        <w:rPr>
+          <w:rFonts w:ascii="Times New Roman" w:hAnsi="Times New Roman" w:cs="Times New Roman"/>
+          <w:sz w:val="28"/>
+          <w:szCs w:val="28"/>
+          <w:lang w:val="en-US"/>
+        </w:rPr>
+      </w:pPr>
+      <w:r>
+        <w:rPr>
+          <w:rFonts w:ascii="Times New Roman" w:hAnsi="Times New Roman" w:cs="Times New Roman"/>
+          <w:sz w:val="28"/>
+          <w:szCs w:val="28"/>
+          <w:lang w:val="en-US"/>
+        </w:rPr>
+        <w:t>• applicant's country;</w:t>
+      </w:r>
+    </w:p>
+    <w:p>
+      <w:pPr>
+        <w:spacing w:line="240" w:lineRule="auto"/>
+        <w:jc w:val="both"/>
+        <w:rPr>
+          <w:rFonts w:ascii="Times New Roman" w:hAnsi="Times New Roman" w:cs="Times New Roman"/>
+          <w:sz w:val="28"/>
+          <w:szCs w:val="28"/>
+          <w:lang w:val="en-US"/>
+        </w:rPr>
+      </w:pPr>
+      <w:r>
+        <w:rPr>
+          <w:rFonts w:ascii="Times New Roman" w:hAnsi="Times New Roman" w:cs="Times New Roman"/>
+          <w:sz w:val="28"/>
+          <w:szCs w:val="28"/>
+          <w:lang w:val="en-US"/>
+        </w:rPr>
+        <w:t>• applicant's city;</w:t>
+      </w:r>
+    </w:p>
+    <w:p>
+      <w:pPr>
+        <w:spacing w:line="240" w:lineRule="auto"/>
+        <w:jc w:val="both"/>
+        <w:rPr>
+          <w:rFonts w:ascii="Times New Roman" w:hAnsi="Times New Roman" w:cs="Times New Roman"/>
+          <w:sz w:val="28"/>
+          <w:szCs w:val="28"/>
+          <w:lang w:val="en-US"/>
+        </w:rPr>
+      </w:pPr>
+      <w:r>
+        <w:rPr>
+          <w:rFonts w:ascii="Times New Roman" w:hAnsi="Times New Roman" w:cs="Times New Roman"/>
+          <w:sz w:val="28"/>
+          <w:szCs w:val="28"/>
+          <w:lang w:val="en-US"/>
+        </w:rPr>
+        <w:t>• applicant's postal address, phone number (indicating the country and city code);</w:t>
+      </w:r>
+    </w:p>
+    <w:p>
+      <w:pPr>
+        <w:spacing w:line="240" w:lineRule="auto"/>
+        <w:jc w:val="both"/>
+        <w:rPr>
+          <w:rFonts w:ascii="Times New Roman" w:hAnsi="Times New Roman" w:cs="Times New Roman"/>
+          <w:sz w:val="28"/>
+          <w:szCs w:val="28"/>
+          <w:lang w:val="en-US"/>
+        </w:rPr>
+      </w:pPr>
+      <w:r>
+        <w:rPr>
+          <w:rFonts w:ascii="Times New Roman" w:hAnsi="Times New Roman" w:cs="Times New Roman"/>
+          <w:sz w:val="28"/>
+          <w:szCs w:val="28"/>
+          <w:lang w:val="en-US"/>
+        </w:rPr>
+        <w:t>• applicant's legal address;</w:t>
+      </w:r>
+    </w:p>
+    <w:p>
+      <w:pPr>
+        <w:spacing w:line="240" w:lineRule="auto"/>
+        <w:jc w:val="both"/>
+        <w:rPr>
+          <w:rFonts w:ascii="Times New Roman" w:hAnsi="Times New Roman" w:cs="Times New Roman"/>
+          <w:sz w:val="28"/>
+          <w:szCs w:val="28"/>
+          <w:lang w:val="en-US"/>
+        </w:rPr>
+      </w:pPr>
+      <w:r>
+        <w:rPr>
+          <w:rFonts w:ascii="Times New Roman" w:hAnsi="Times New Roman" w:cs="Times New Roman"/>
+          <w:sz w:val="28"/>
+          <w:szCs w:val="28"/>
+          <w:lang w:val="en-US"/>
+        </w:rPr>
+        <w:t>• team presentation (in .pdf format, horizontal orientation, volume – 2 slides) (optional for submission);</w:t>
+      </w:r>
+    </w:p>
+    <w:p>
+      <w:pPr>
+        <w:spacing w:line="240" w:lineRule="auto"/>
+        <w:jc w:val="both"/>
+        <w:rPr>
+          <w:rFonts w:ascii="Times New Roman" w:hAnsi="Times New Roman" w:cs="Times New Roman"/>
+          <w:sz w:val="28"/>
+          <w:szCs w:val="28"/>
+          <w:lang w:val="en-US"/>
+        </w:rPr>
+      </w:pPr>
+      <w:r>
+        <w:rPr>
+          <w:rFonts w:ascii="Times New Roman" w:hAnsi="Times New Roman" w:cs="Times New Roman"/>
+          <w:sz w:val="28"/>
+          <w:szCs w:val="28"/>
+          <w:lang w:val="en-US"/>
+        </w:rPr>
+        <w:t>• additional information that the applicant wishes to provide about themselves (maximum 1500 characters including spaces) (optional for submission).</w:t>
+      </w:r>
+    </w:p>
+    <w:p>
+      <w:pPr>
+        <w:spacing w:line="240" w:lineRule="auto"/>
+        <w:jc w:val="both"/>
+        <w:rPr>
+          <w:rFonts w:ascii="Times New Roman" w:hAnsi="Times New Roman" w:cs="Times New Roman"/>
+          <w:sz w:val="28"/>
+          <w:szCs w:val="28"/>
+          <w:lang w:val="en-US"/>
+        </w:rPr>
+      </w:pPr>
+      <w:r>
+        <w:rPr>
+          <w:rFonts w:ascii="Times New Roman" w:hAnsi="Times New Roman" w:cs="Times New Roman"/>
+          <w:sz w:val="28"/>
+          <w:szCs w:val="28"/>
+          <w:lang w:val="en-US"/>
+        </w:rPr>
+        <w:t>2</w:t>
+      </w:r>
+      <w:r>
+        <w:rPr>
+          <w:rFonts w:ascii="Times New Roman" w:hAnsi="Times New Roman" w:cs="Times New Roman"/>
+          <w:sz w:val="28"/>
+          <w:szCs w:val="28"/>
+          <w:lang w:val="en-US"/>
+        </w:rPr>
+        <w:t xml:space="preserve">. </w:t>
+      </w:r>
+      <w:r>
+        <w:rPr>
+          <w:rFonts w:ascii="Times New Roman" w:hAnsi="Times New Roman" w:cs="Times New Roman"/>
+          <w:sz w:val="28"/>
+          <w:szCs w:val="28"/>
+          <w:lang w:val="en-US"/>
+        </w:rPr>
+        <w:t>The portfolio includes 5 relevant projects of the applicant, developed by the participants independently or as part of temporary creative teams in the following areas:</w:t>
+      </w:r>
+    </w:p>
+    <w:p>
+      <w:pPr>
+        <w:spacing w:line="240" w:lineRule="auto"/>
+        <w:jc w:val="both"/>
+        <w:rPr>
+          <w:rFonts w:ascii="Times New Roman" w:hAnsi="Times New Roman" w:cs="Times New Roman"/>
+          <w:sz w:val="28"/>
+          <w:szCs w:val="28"/>
+          <w:lang w:val="en-US"/>
+        </w:rPr>
+      </w:pPr>
+      <w:r>
+        <w:rPr>
+          <w:rFonts w:ascii="Times New Roman" w:hAnsi="Times New Roman" w:cs="Times New Roman"/>
+          <w:sz w:val="28"/>
+          <w:szCs w:val="28"/>
+          <w:lang w:val="en-US"/>
+        </w:rPr>
+        <w:t>• urban planning and architecture;</w:t>
+      </w:r>
+    </w:p>
+    <w:p>
+      <w:pPr>
+        <w:spacing w:line="240" w:lineRule="auto"/>
+        <w:jc w:val="both"/>
+        <w:rPr>
+          <w:rFonts w:ascii="Times New Roman" w:hAnsi="Times New Roman" w:cs="Times New Roman"/>
+          <w:sz w:val="28"/>
+          <w:szCs w:val="28"/>
+          <w:lang w:val="en-US"/>
+        </w:rPr>
+      </w:pPr>
+      <w:r>
+        <w:rPr>
+          <w:rFonts w:ascii="Times New Roman" w:hAnsi="Times New Roman" w:cs="Times New Roman"/>
+          <w:sz w:val="28"/>
+          <w:szCs w:val="28"/>
+          <w:lang w:val="en-US"/>
+        </w:rPr>
+        <w:t>• architectural concepts for the improvement of public spaces;</w:t>
+      </w:r>
+    </w:p>
+    <w:p>
+      <w:pPr>
+        <w:spacing w:line="240" w:lineRule="auto"/>
+        <w:jc w:val="both"/>
+        <w:rPr>
+          <w:rFonts w:ascii="Times New Roman" w:hAnsi="Times New Roman" w:cs="Times New Roman"/>
+          <w:sz w:val="28"/>
+          <w:szCs w:val="28"/>
+          <w:lang w:val="en-US"/>
+        </w:rPr>
+      </w:pPr>
+      <w:r>
+        <w:rPr>
+          <w:rFonts w:ascii="Times New Roman" w:hAnsi="Times New Roman" w:cs="Times New Roman"/>
+          <w:sz w:val="28"/>
+          <w:szCs w:val="28"/>
+          <w:lang w:val="en-US"/>
+        </w:rPr>
+        <w:t>• other projects in the declared area.</w:t>
+      </w:r>
+    </w:p>
+    <w:p>
+      <w:pPr>
+        <w:spacing w:line="240" w:lineRule="auto"/>
+        <w:jc w:val="both"/>
+        <w:rPr>
+          <w:rFonts w:ascii="Times New Roman" w:hAnsi="Times New Roman" w:cs="Times New Roman"/>
+          <w:sz w:val="28"/>
+          <w:szCs w:val="28"/>
+          <w:lang w:val="en-US"/>
+        </w:rPr>
+      </w:pPr>
+      <w:r>
+        <w:rPr>
+          <w:rFonts w:ascii="Times New Roman" w:hAnsi="Times New Roman" w:cs="Times New Roman"/>
+          <w:sz w:val="28"/>
+          <w:szCs w:val="28"/>
+          <w:lang w:val="en-US"/>
+        </w:rPr>
+        <w:t>Moreover, at least 2 out of 5 submitted projects must relate to objects of volumetric architectural design</w:t>
       </w:r>
       <w:r>
         <w:rPr>
@@ -7363,829 +8135,44 @@
           <w:lang w:val="en-US"/>
         </w:rPr>
       </w:pPr>
-    </w:p>
-    <w:p>
-      <w:pPr>
-        <w:spacing w:line="240" w:lineRule="auto"/>
-        <w:jc w:val="both"/>
-        <w:rPr>
-          <w:rFonts w:ascii="Times New Roman" w:hAnsi="Times New Roman" w:cs="Times New Roman"/>
-          <w:sz w:val="28"/>
-          <w:szCs w:val="28"/>
-          <w:lang w:val="en-US"/>
-        </w:rPr>
-      </w:pPr>
-    </w:p>
-    <w:p>
-      <w:pPr>
-        <w:spacing w:line="240" w:lineRule="auto"/>
-        <w:jc w:val="both"/>
-        <w:rPr>
-          <w:rFonts w:ascii="Times New Roman" w:hAnsi="Times New Roman" w:cs="Times New Roman"/>
-          <w:sz w:val="28"/>
-          <w:szCs w:val="28"/>
-          <w:lang w:val="en-US"/>
-        </w:rPr>
-      </w:pPr>
-    </w:p>
-    <w:p>
-      <w:pPr>
-        <w:spacing w:line="240" w:lineRule="auto"/>
-        <w:jc w:val="both"/>
-        <w:rPr>
-          <w:rFonts w:ascii="Times New Roman" w:hAnsi="Times New Roman" w:cs="Times New Roman"/>
-          <w:sz w:val="28"/>
-          <w:szCs w:val="28"/>
-          <w:lang w:val="en-US"/>
-        </w:rPr>
-      </w:pPr>
-    </w:p>
-    <w:p>
-      <w:pPr>
-        <w:spacing w:line="240" w:lineRule="auto"/>
-        <w:jc w:val="both"/>
-        <w:rPr>
-          <w:rFonts w:ascii="Times New Roman" w:hAnsi="Times New Roman" w:cs="Times New Roman"/>
-          <w:sz w:val="28"/>
-          <w:szCs w:val="28"/>
-          <w:lang w:val="en-US"/>
-        </w:rPr>
-      </w:pPr>
-    </w:p>
-    <w:p>
-      <w:pPr>
-        <w:spacing w:line="240" w:lineRule="auto"/>
-        <w:jc w:val="both"/>
-        <w:rPr>
-          <w:rFonts w:ascii="Times New Roman" w:hAnsi="Times New Roman" w:cs="Times New Roman"/>
-          <w:sz w:val="28"/>
-          <w:szCs w:val="28"/>
-          <w:lang w:val="en-US"/>
-        </w:rPr>
-      </w:pPr>
-    </w:p>
-    <w:p>
-      <w:pPr>
-        <w:spacing w:line="240" w:lineRule="auto"/>
-        <w:jc w:val="both"/>
-        <w:rPr>
-          <w:rFonts w:ascii="Times New Roman" w:hAnsi="Times New Roman" w:cs="Times New Roman"/>
-          <w:sz w:val="28"/>
-          <w:szCs w:val="28"/>
-          <w:lang w:val="en-US"/>
-        </w:rPr>
-      </w:pPr>
-    </w:p>
-    <w:p>
-      <w:pPr>
-        <w:spacing w:line="240" w:lineRule="auto"/>
-        <w:jc w:val="both"/>
-        <w:rPr>
-          <w:rFonts w:ascii="Times New Roman" w:hAnsi="Times New Roman" w:cs="Times New Roman"/>
-          <w:sz w:val="28"/>
-          <w:szCs w:val="28"/>
-          <w:lang w:val="en-US"/>
-        </w:rPr>
-      </w:pPr>
-    </w:p>
-    <w:p>
-      <w:pPr>
-        <w:spacing w:line="240" w:lineRule="auto"/>
-        <w:jc w:val="both"/>
-        <w:rPr>
-          <w:rFonts w:ascii="Times New Roman" w:hAnsi="Times New Roman" w:cs="Times New Roman"/>
-          <w:sz w:val="28"/>
-          <w:szCs w:val="28"/>
-          <w:lang w:val="en-US"/>
-        </w:rPr>
-      </w:pPr>
-    </w:p>
-    <w:p>
-      <w:pPr>
-        <w:spacing w:line="240" w:lineRule="auto"/>
-        <w:jc w:val="both"/>
-        <w:rPr>
-          <w:rFonts w:ascii="Times New Roman" w:hAnsi="Times New Roman" w:cs="Times New Roman"/>
-          <w:sz w:val="28"/>
-          <w:szCs w:val="28"/>
-          <w:lang w:val="en-US"/>
-        </w:rPr>
-      </w:pPr>
-    </w:p>
-    <w:p>
-      <w:pPr>
-        <w:spacing w:line="240" w:lineRule="auto"/>
-        <w:jc w:val="both"/>
-        <w:rPr>
-          <w:rFonts w:ascii="Times New Roman" w:hAnsi="Times New Roman" w:cs="Times New Roman"/>
-          <w:sz w:val="28"/>
-          <w:szCs w:val="28"/>
-          <w:lang w:val="en-US"/>
-        </w:rPr>
-      </w:pPr>
-    </w:p>
-    <w:p>
-      <w:pPr>
-        <w:spacing w:line="240" w:lineRule="auto"/>
-        <w:jc w:val="both"/>
-        <w:rPr>
-          <w:rFonts w:ascii="Times New Roman" w:hAnsi="Times New Roman" w:cs="Times New Roman"/>
-          <w:sz w:val="28"/>
-          <w:szCs w:val="28"/>
-          <w:lang w:val="en-US"/>
-        </w:rPr>
-      </w:pPr>
-    </w:p>
-    <w:p>
-      <w:pPr>
-        <w:spacing w:line="240" w:lineRule="auto"/>
-        <w:jc w:val="both"/>
-        <w:rPr>
-          <w:rFonts w:ascii="Times New Roman" w:hAnsi="Times New Roman" w:cs="Times New Roman"/>
-          <w:sz w:val="28"/>
-          <w:szCs w:val="28"/>
-          <w:lang w:val="en-US"/>
-        </w:rPr>
-      </w:pPr>
-    </w:p>
-    <w:p>
-      <w:pPr>
-        <w:spacing w:line="240" w:lineRule="auto"/>
-        <w:jc w:val="both"/>
-        <w:rPr>
-          <w:rFonts w:ascii="Times New Roman" w:hAnsi="Times New Roman" w:cs="Times New Roman"/>
-          <w:sz w:val="28"/>
-          <w:szCs w:val="28"/>
-          <w:lang w:val="tt-RU"/>
-        </w:rPr>
-      </w:pPr>
-    </w:p>
-    <w:p>
-      <w:pPr>
-        <w:spacing w:line="240" w:lineRule="auto"/>
-        <w:jc w:val="both"/>
-        <w:rPr>
-          <w:rFonts w:ascii="Times New Roman" w:hAnsi="Times New Roman" w:cs="Times New Roman"/>
-          <w:sz w:val="28"/>
-          <w:szCs w:val="28"/>
-          <w:lang w:val="tt-RU"/>
-        </w:rPr>
-      </w:pPr>
-    </w:p>
-    <w:p>
-      <w:pPr>
-        <w:spacing w:line="240" w:lineRule="auto"/>
-        <w:jc w:val="both"/>
-        <w:rPr>
-          <w:rFonts w:ascii="Times New Roman" w:hAnsi="Times New Roman" w:cs="Times New Roman"/>
-          <w:sz w:val="28"/>
-          <w:szCs w:val="28"/>
-          <w:lang w:val="en-US"/>
-        </w:rPr>
-      </w:pPr>
-    </w:p>
-    <w:p>
-      <w:pPr>
-        <w:spacing w:line="240" w:lineRule="auto"/>
-        <w:jc w:val="right"/>
-        <w:rPr>
-          <w:rFonts w:ascii="Times New Roman" w:hAnsi="Times New Roman" w:cs="Times New Roman"/>
-          <w:b/>
-          <w:sz w:val="28"/>
-          <w:szCs w:val="28"/>
-          <w:lang w:val="en-US"/>
-        </w:rPr>
-      </w:pPr>
-      <w:r>
-        <w:rPr>
-          <w:rFonts w:ascii="Times New Roman" w:hAnsi="Times New Roman" w:cs="Times New Roman"/>
+      <w:r>
+        <w:rPr>
+          <w:rFonts w:ascii="Times New Roman" w:hAnsi="Times New Roman" w:cs="Times New Roman"/>
+          <w:sz w:val="28"/>
+          <w:szCs w:val="28"/>
+          <w:lang w:val="en-US"/>
+        </w:rPr>
+        <w:t>When submitting an application, the following information about the project is provided</w:t>
+      </w:r>
+      <w:r>
+        <w:rPr>
+          <w:rFonts w:ascii="Times New Roman" w:hAnsi="Times New Roman" w:cs="Times New Roman"/>
+          <w:sz w:val="28"/>
+          <w:szCs w:val="28"/>
+          <w:lang w:val="en-US"/>
+        </w:rPr>
+        <w:t>:</w:t>
+      </w:r>
+    </w:p>
+    <w:p>
+      <w:pPr>
+        <w:spacing w:line="240" w:lineRule="auto"/>
+        <w:jc w:val="both"/>
+        <w:rPr>
+          <w:rFonts w:ascii="Times New Roman" w:hAnsi="Times New Roman" w:cs="Times New Roman"/>
+          <w:sz w:val="28"/>
+          <w:szCs w:val="28"/>
+          <w:lang w:val="en-US"/>
+        </w:rPr>
+      </w:pPr>
+      <w:r>
+        <w:rPr>
+          <w:rFonts w:ascii="Times New Roman" w:hAnsi="Times New Roman" w:cs="Times New Roman"/>
+          <w:sz w:val="28"/>
+          <w:szCs w:val="28"/>
           <w:lang w:val="en-US"/>
         </w:rPr>
         <w:lastRenderedPageBreak/>
-        <w:t>Appendix 2</w:t>
-      </w:r>
-    </w:p>
-    <w:p>
-      <w:pPr>
-        <w:spacing w:line="240" w:lineRule="auto"/>
-        <w:jc w:val="center"/>
-        <w:rPr>
-          <w:rFonts w:ascii="Times New Roman" w:hAnsi="Times New Roman" w:cs="Times New Roman"/>
-          <w:b/>
-          <w:sz w:val="28"/>
-          <w:szCs w:val="28"/>
-          <w:lang w:val="en-US"/>
-        </w:rPr>
-      </w:pPr>
-      <w:r>
-        <w:rPr>
-          <w:rFonts w:ascii="Times New Roman" w:hAnsi="Times New Roman" w:cs="Times New Roman"/>
-          <w:b/>
-          <w:sz w:val="28"/>
-          <w:szCs w:val="28"/>
-          <w:lang w:val="en-US"/>
-        </w:rPr>
-        <w:t>Composition, content and requirements for the design of the Application</w:t>
-      </w:r>
-    </w:p>
-    <w:p>
-      <w:pPr>
-        <w:spacing w:line="240" w:lineRule="auto"/>
-        <w:jc w:val="both"/>
-        <w:rPr>
-          <w:rFonts w:ascii="Times New Roman" w:hAnsi="Times New Roman" w:cs="Times New Roman"/>
-          <w:sz w:val="28"/>
-          <w:szCs w:val="28"/>
-          <w:lang w:val="en-US"/>
-        </w:rPr>
-      </w:pPr>
-      <w:r>
-        <w:rPr>
-          <w:rFonts w:ascii="Times New Roman" w:hAnsi="Times New Roman" w:cs="Times New Roman"/>
-          <w:sz w:val="28"/>
-          <w:szCs w:val="28"/>
-          <w:lang w:val="en-US"/>
-        </w:rPr>
-        <w:t xml:space="preserve">1. </w:t>
-      </w:r>
-      <w:r>
-        <w:rPr>
-          <w:rFonts w:ascii="Times New Roman" w:hAnsi="Times New Roman" w:cs="Times New Roman"/>
-          <w:sz w:val="28"/>
-          <w:szCs w:val="28"/>
-          <w:lang w:val="en-US"/>
-        </w:rPr>
-        <w:t>Information about the applicant</w:t>
-      </w:r>
-      <w:r>
-        <w:rPr>
-          <w:rFonts w:ascii="Times New Roman" w:hAnsi="Times New Roman" w:cs="Times New Roman"/>
-          <w:sz w:val="28"/>
-          <w:szCs w:val="28"/>
-          <w:lang w:val="en-US"/>
-        </w:rPr>
-        <w:t>:</w:t>
-      </w:r>
-    </w:p>
-    <w:p>
-      <w:pPr>
-        <w:spacing w:line="240" w:lineRule="auto"/>
-        <w:jc w:val="both"/>
-        <w:rPr>
-          <w:rFonts w:ascii="Times New Roman" w:hAnsi="Times New Roman" w:cs="Times New Roman"/>
-          <w:sz w:val="28"/>
-          <w:szCs w:val="28"/>
-          <w:lang w:val="en-US"/>
-        </w:rPr>
-      </w:pPr>
-      <w:r>
-        <w:rPr>
-          <w:rFonts w:ascii="Times New Roman" w:hAnsi="Times New Roman" w:cs="Times New Roman"/>
-          <w:sz w:val="28"/>
-          <w:szCs w:val="28"/>
-          <w:lang w:val="en-US"/>
-        </w:rPr>
-        <w:t>• full name of the applicant;</w:t>
-      </w:r>
-    </w:p>
-    <w:p>
-      <w:pPr>
-        <w:spacing w:line="240" w:lineRule="auto"/>
-        <w:jc w:val="both"/>
-        <w:rPr>
-          <w:rFonts w:ascii="Times New Roman" w:hAnsi="Times New Roman" w:cs="Times New Roman"/>
-          <w:sz w:val="28"/>
-          <w:szCs w:val="28"/>
-          <w:lang w:val="en-US"/>
-        </w:rPr>
-      </w:pPr>
-      <w:r>
-        <w:rPr>
-          <w:rFonts w:ascii="Times New Roman" w:hAnsi="Times New Roman" w:cs="Times New Roman"/>
-          <w:sz w:val="28"/>
-          <w:szCs w:val="28"/>
-          <w:lang w:val="en-US"/>
-        </w:rPr>
-        <w:t>• abbreviated name of the applicant;</w:t>
-      </w:r>
-    </w:p>
-    <w:p>
-      <w:pPr>
-        <w:spacing w:line="240" w:lineRule="auto"/>
-        <w:jc w:val="both"/>
-        <w:rPr>
-          <w:rFonts w:ascii="Times New Roman" w:hAnsi="Times New Roman" w:cs="Times New Roman"/>
-          <w:sz w:val="28"/>
-          <w:szCs w:val="28"/>
-          <w:lang w:val="en-US"/>
-        </w:rPr>
-      </w:pPr>
-      <w:r>
-        <w:rPr>
-          <w:rFonts w:ascii="Times New Roman" w:hAnsi="Times New Roman" w:cs="Times New Roman"/>
-          <w:sz w:val="28"/>
-          <w:szCs w:val="28"/>
-          <w:lang w:val="en-US"/>
-        </w:rPr>
-        <w:t>• applicant's staff;</w:t>
-      </w:r>
-    </w:p>
-    <w:p>
-      <w:pPr>
-        <w:spacing w:line="240" w:lineRule="auto"/>
-        <w:jc w:val="both"/>
-        <w:rPr>
-          <w:rFonts w:ascii="Times New Roman" w:hAnsi="Times New Roman" w:cs="Times New Roman"/>
-          <w:sz w:val="28"/>
-          <w:szCs w:val="28"/>
-          <w:lang w:val="en-US"/>
-        </w:rPr>
-      </w:pPr>
-      <w:r>
-        <w:rPr>
-          <w:rFonts w:ascii="Times New Roman" w:hAnsi="Times New Roman" w:cs="Times New Roman"/>
-          <w:sz w:val="28"/>
-          <w:szCs w:val="28"/>
-          <w:lang w:val="en-US"/>
-        </w:rPr>
-        <w:t>• brief history of the applicant, brief description of the applicant's activities, main areas of activity (maximum 1,500 characters including spaces);</w:t>
-      </w:r>
-    </w:p>
-    <w:p>
-      <w:pPr>
-        <w:spacing w:line="240" w:lineRule="auto"/>
-        <w:jc w:val="both"/>
-        <w:rPr>
-          <w:rFonts w:ascii="Times New Roman" w:hAnsi="Times New Roman" w:cs="Times New Roman"/>
-          <w:sz w:val="28"/>
-          <w:szCs w:val="28"/>
-          <w:lang w:val="en-US"/>
-        </w:rPr>
-      </w:pPr>
-      <w:r>
-        <w:rPr>
-          <w:rFonts w:ascii="Times New Roman" w:hAnsi="Times New Roman" w:cs="Times New Roman"/>
-          <w:sz w:val="28"/>
-          <w:szCs w:val="28"/>
-          <w:lang w:val="en-US"/>
-        </w:rPr>
-        <w:t>• applicant's registration date;</w:t>
-      </w:r>
-    </w:p>
-    <w:p>
-      <w:pPr>
-        <w:spacing w:line="240" w:lineRule="auto"/>
-        <w:jc w:val="both"/>
-        <w:rPr>
-          <w:rFonts w:ascii="Times New Roman" w:hAnsi="Times New Roman" w:cs="Times New Roman"/>
-          <w:sz w:val="28"/>
-          <w:szCs w:val="28"/>
-          <w:lang w:val="en-US"/>
-        </w:rPr>
-      </w:pPr>
-      <w:r>
-        <w:rPr>
-          <w:rFonts w:ascii="Times New Roman" w:hAnsi="Times New Roman" w:cs="Times New Roman"/>
-          <w:sz w:val="28"/>
-          <w:szCs w:val="28"/>
-          <w:lang w:val="en-US"/>
-        </w:rPr>
-        <w:t>• information on awards and competitions won over the past 5 years in an amount of no more than 10 (name, year of receipt) (maximum 1,500 characters including spaces);</w:t>
-      </w:r>
-    </w:p>
-    <w:p>
-      <w:pPr>
-        <w:spacing w:line="240" w:lineRule="auto"/>
-        <w:jc w:val="both"/>
-        <w:rPr>
-          <w:rFonts w:ascii="Times New Roman" w:hAnsi="Times New Roman" w:cs="Times New Roman"/>
-          <w:sz w:val="28"/>
-          <w:szCs w:val="28"/>
-          <w:lang w:val="en-US"/>
-        </w:rPr>
-      </w:pPr>
-      <w:r>
-        <w:rPr>
-          <w:rFonts w:ascii="Times New Roman" w:hAnsi="Times New Roman" w:cs="Times New Roman"/>
-          <w:sz w:val="28"/>
-          <w:szCs w:val="28"/>
-          <w:lang w:val="en-US"/>
-        </w:rPr>
-        <w:t>• applicant's manager (full name, position);</w:t>
-      </w:r>
-    </w:p>
-    <w:p>
-      <w:pPr>
-        <w:spacing w:line="240" w:lineRule="auto"/>
-        <w:jc w:val="both"/>
-        <w:rPr>
-          <w:rFonts w:ascii="Times New Roman" w:hAnsi="Times New Roman" w:cs="Times New Roman"/>
-          <w:sz w:val="28"/>
-          <w:szCs w:val="28"/>
-          <w:lang w:val="en-US"/>
-        </w:rPr>
-      </w:pPr>
-      <w:r>
-        <w:rPr>
-          <w:rFonts w:ascii="Times New Roman" w:hAnsi="Times New Roman" w:cs="Times New Roman"/>
-          <w:sz w:val="28"/>
-          <w:szCs w:val="28"/>
-          <w:lang w:val="en-US"/>
-        </w:rPr>
-        <w:t>• email address of the applicant's manager;</w:t>
-      </w:r>
-    </w:p>
-    <w:p>
-      <w:pPr>
-        <w:spacing w:line="240" w:lineRule="auto"/>
-        <w:jc w:val="both"/>
-        <w:rPr>
-          <w:rFonts w:ascii="Times New Roman" w:hAnsi="Times New Roman" w:cs="Times New Roman"/>
-          <w:sz w:val="28"/>
-          <w:szCs w:val="28"/>
-          <w:lang w:val="en-US"/>
-        </w:rPr>
-      </w:pPr>
-      <w:r>
-        <w:rPr>
-          <w:rFonts w:ascii="Times New Roman" w:hAnsi="Times New Roman" w:cs="Times New Roman"/>
-          <w:sz w:val="28"/>
-          <w:szCs w:val="28"/>
-          <w:lang w:val="en-US"/>
-        </w:rPr>
-        <w:t>• applicant's website address;</w:t>
-      </w:r>
-    </w:p>
-    <w:p>
-      <w:pPr>
-        <w:spacing w:line="240" w:lineRule="auto"/>
-        <w:jc w:val="both"/>
-        <w:rPr>
-          <w:rFonts w:ascii="Times New Roman" w:hAnsi="Times New Roman" w:cs="Times New Roman"/>
-          <w:sz w:val="28"/>
-          <w:szCs w:val="28"/>
-          <w:lang w:val="en-US"/>
-        </w:rPr>
-      </w:pPr>
-      <w:r>
-        <w:rPr>
-          <w:rFonts w:ascii="Times New Roman" w:hAnsi="Times New Roman" w:cs="Times New Roman"/>
-          <w:sz w:val="28"/>
-          <w:szCs w:val="28"/>
-          <w:lang w:val="en-US"/>
-        </w:rPr>
-        <w:t>• applicant's representative responsible for filling out the application (full name, position);</w:t>
-      </w:r>
-    </w:p>
-    <w:p>
-      <w:pPr>
-        <w:spacing w:line="240" w:lineRule="auto"/>
-        <w:jc w:val="both"/>
-        <w:rPr>
-          <w:rFonts w:ascii="Times New Roman" w:hAnsi="Times New Roman" w:cs="Times New Roman"/>
-          <w:sz w:val="28"/>
-          <w:szCs w:val="28"/>
-          <w:lang w:val="en-US"/>
-        </w:rPr>
-      </w:pPr>
-      <w:r>
-        <w:rPr>
-          <w:rFonts w:ascii="Times New Roman" w:hAnsi="Times New Roman" w:cs="Times New Roman"/>
-          <w:sz w:val="28"/>
-          <w:szCs w:val="28"/>
-          <w:lang w:val="en-US"/>
-        </w:rPr>
-        <w:t>• email address of the representative responsible for filling out the application;</w:t>
-      </w:r>
-    </w:p>
-    <w:p>
-      <w:pPr>
-        <w:spacing w:line="240" w:lineRule="auto"/>
-        <w:jc w:val="both"/>
-        <w:rPr>
-          <w:rFonts w:ascii="Times New Roman" w:hAnsi="Times New Roman" w:cs="Times New Roman"/>
-          <w:sz w:val="28"/>
-          <w:szCs w:val="28"/>
-          <w:lang w:val="en-US"/>
-        </w:rPr>
-      </w:pPr>
-      <w:r>
-        <w:rPr>
-          <w:rFonts w:ascii="Times New Roman" w:hAnsi="Times New Roman" w:cs="Times New Roman"/>
-          <w:sz w:val="28"/>
-          <w:szCs w:val="28"/>
-          <w:lang w:val="en-US"/>
-        </w:rPr>
-        <w:t>• contact phone number of the representative responsible for filling out the application;</w:t>
-      </w:r>
-    </w:p>
-    <w:p>
-      <w:pPr>
-        <w:spacing w:line="240" w:lineRule="auto"/>
-        <w:jc w:val="both"/>
-        <w:rPr>
-          <w:rFonts w:ascii="Times New Roman" w:hAnsi="Times New Roman" w:cs="Times New Roman"/>
-          <w:sz w:val="28"/>
-          <w:szCs w:val="28"/>
-          <w:lang w:val="en-US"/>
-        </w:rPr>
-      </w:pPr>
-      <w:r>
-        <w:rPr>
-          <w:rFonts w:ascii="Times New Roman" w:hAnsi="Times New Roman" w:cs="Times New Roman"/>
-          <w:sz w:val="28"/>
-          <w:szCs w:val="28"/>
-          <w:lang w:val="en-US"/>
-        </w:rPr>
-        <w:t>• applicant's country;</w:t>
-      </w:r>
-    </w:p>
-    <w:p>
-      <w:pPr>
-        <w:spacing w:line="240" w:lineRule="auto"/>
-        <w:jc w:val="both"/>
-        <w:rPr>
-          <w:rFonts w:ascii="Times New Roman" w:hAnsi="Times New Roman" w:cs="Times New Roman"/>
-          <w:sz w:val="28"/>
-          <w:szCs w:val="28"/>
-          <w:lang w:val="en-US"/>
-        </w:rPr>
-      </w:pPr>
-      <w:r>
-        <w:rPr>
-          <w:rFonts w:ascii="Times New Roman" w:hAnsi="Times New Roman" w:cs="Times New Roman"/>
-          <w:sz w:val="28"/>
-          <w:szCs w:val="28"/>
-          <w:lang w:val="en-US"/>
-        </w:rPr>
-        <w:t>• applicant's city;</w:t>
-      </w:r>
-    </w:p>
-    <w:p>
-      <w:pPr>
-        <w:spacing w:line="240" w:lineRule="auto"/>
-        <w:jc w:val="both"/>
-        <w:rPr>
-          <w:rFonts w:ascii="Times New Roman" w:hAnsi="Times New Roman" w:cs="Times New Roman"/>
-          <w:sz w:val="28"/>
-          <w:szCs w:val="28"/>
-          <w:lang w:val="en-US"/>
-        </w:rPr>
-      </w:pPr>
-      <w:r>
-        <w:rPr>
-          <w:rFonts w:ascii="Times New Roman" w:hAnsi="Times New Roman" w:cs="Times New Roman"/>
-          <w:sz w:val="28"/>
-          <w:szCs w:val="28"/>
-          <w:lang w:val="en-US"/>
-        </w:rPr>
-        <w:t>• applicant's postal address, phone number (indicating the country and city code);</w:t>
-      </w:r>
-    </w:p>
-    <w:p>
-      <w:pPr>
-        <w:spacing w:line="240" w:lineRule="auto"/>
-        <w:jc w:val="both"/>
-        <w:rPr>
-          <w:rFonts w:ascii="Times New Roman" w:hAnsi="Times New Roman" w:cs="Times New Roman"/>
-          <w:sz w:val="28"/>
-          <w:szCs w:val="28"/>
-          <w:lang w:val="en-US"/>
-        </w:rPr>
-      </w:pPr>
-      <w:r>
-        <w:rPr>
-          <w:rFonts w:ascii="Times New Roman" w:hAnsi="Times New Roman" w:cs="Times New Roman"/>
-          <w:sz w:val="28"/>
-          <w:szCs w:val="28"/>
-          <w:lang w:val="en-US"/>
-        </w:rPr>
-        <w:t>• applicant's legal address;</w:t>
-      </w:r>
-    </w:p>
-    <w:p>
-      <w:pPr>
-        <w:spacing w:line="240" w:lineRule="auto"/>
-        <w:jc w:val="both"/>
-        <w:rPr>
-          <w:rFonts w:ascii="Times New Roman" w:hAnsi="Times New Roman" w:cs="Times New Roman"/>
-          <w:sz w:val="28"/>
-          <w:szCs w:val="28"/>
-          <w:lang w:val="en-US"/>
-        </w:rPr>
-      </w:pPr>
-      <w:r>
-        <w:rPr>
-          <w:rFonts w:ascii="Times New Roman" w:hAnsi="Times New Roman" w:cs="Times New Roman"/>
-          <w:sz w:val="28"/>
-          <w:szCs w:val="28"/>
-          <w:lang w:val="en-US"/>
-        </w:rPr>
-        <w:t>• team presentation (in .pdf format, horizontal orientation, volume – 2 slides) (optional for submission);</w:t>
-      </w:r>
-    </w:p>
-    <w:p>
-      <w:pPr>
-        <w:spacing w:line="240" w:lineRule="auto"/>
-        <w:jc w:val="both"/>
-        <w:rPr>
-          <w:rFonts w:ascii="Times New Roman" w:hAnsi="Times New Roman" w:cs="Times New Roman"/>
-          <w:sz w:val="28"/>
-          <w:szCs w:val="28"/>
-          <w:lang w:val="en-US"/>
-        </w:rPr>
-      </w:pPr>
-      <w:r>
-        <w:rPr>
-          <w:rFonts w:ascii="Times New Roman" w:hAnsi="Times New Roman" w:cs="Times New Roman"/>
-          <w:sz w:val="28"/>
-          <w:szCs w:val="28"/>
-          <w:lang w:val="en-US"/>
-        </w:rPr>
-        <w:t>• additional information that the applicant wishes to provide about themselves (maximum 1500 characters including spaces) (optional for submission).</w:t>
-      </w:r>
-    </w:p>
-    <w:p>
-      <w:pPr>
-        <w:spacing w:line="240" w:lineRule="auto"/>
-        <w:jc w:val="both"/>
-        <w:rPr>
-          <w:rFonts w:ascii="Times New Roman" w:hAnsi="Times New Roman" w:cs="Times New Roman"/>
-          <w:sz w:val="28"/>
-          <w:szCs w:val="28"/>
-          <w:lang w:val="en-US"/>
-        </w:rPr>
-      </w:pPr>
-      <w:r>
-        <w:rPr>
-          <w:rFonts w:ascii="Times New Roman" w:hAnsi="Times New Roman" w:cs="Times New Roman"/>
-          <w:sz w:val="28"/>
-          <w:szCs w:val="28"/>
-          <w:lang w:val="en-US"/>
-        </w:rPr>
-        <w:t>2</w:t>
-      </w:r>
-      <w:r>
-        <w:rPr>
-          <w:rFonts w:ascii="Times New Roman" w:hAnsi="Times New Roman" w:cs="Times New Roman"/>
-          <w:sz w:val="28"/>
-          <w:szCs w:val="28"/>
-          <w:lang w:val="en-US"/>
-        </w:rPr>
-        <w:t xml:space="preserve">. </w:t>
-      </w:r>
-      <w:r>
-        <w:rPr>
-          <w:rFonts w:ascii="Times New Roman" w:hAnsi="Times New Roman" w:cs="Times New Roman"/>
-          <w:sz w:val="28"/>
-          <w:szCs w:val="28"/>
-          <w:lang w:val="en-US"/>
-        </w:rPr>
-        <w:t>The portfolio includes 5 relevant projects of the applicant, developed by the participants independently or as part of temporary creative teams in the following areas:</w:t>
-      </w:r>
-    </w:p>
-    <w:p>
-      <w:pPr>
-        <w:spacing w:line="240" w:lineRule="auto"/>
-        <w:jc w:val="both"/>
-        <w:rPr>
-          <w:rFonts w:ascii="Times New Roman" w:hAnsi="Times New Roman" w:cs="Times New Roman"/>
-          <w:sz w:val="28"/>
-          <w:szCs w:val="28"/>
-          <w:lang w:val="en-US"/>
-        </w:rPr>
-      </w:pPr>
-      <w:r>
-        <w:rPr>
-          <w:rFonts w:ascii="Times New Roman" w:hAnsi="Times New Roman" w:cs="Times New Roman"/>
-          <w:sz w:val="28"/>
-          <w:szCs w:val="28"/>
-          <w:lang w:val="en-US"/>
-        </w:rPr>
-        <w:t>• urban planning and architecture;</w:t>
-      </w:r>
-    </w:p>
-    <w:p>
-      <w:pPr>
-        <w:spacing w:line="240" w:lineRule="auto"/>
-        <w:jc w:val="both"/>
-        <w:rPr>
-          <w:rFonts w:ascii="Times New Roman" w:hAnsi="Times New Roman" w:cs="Times New Roman"/>
-          <w:sz w:val="28"/>
-          <w:szCs w:val="28"/>
-          <w:lang w:val="en-US"/>
-        </w:rPr>
-      </w:pPr>
-      <w:r>
-        <w:rPr>
-          <w:rFonts w:ascii="Times New Roman" w:hAnsi="Times New Roman" w:cs="Times New Roman"/>
-          <w:sz w:val="28"/>
-          <w:szCs w:val="28"/>
-          <w:lang w:val="en-US"/>
-        </w:rPr>
-        <w:t>• architectural concepts for the improvement of public spaces;</w:t>
-      </w:r>
-    </w:p>
-    <w:p>
-      <w:pPr>
-        <w:spacing w:line="240" w:lineRule="auto"/>
-        <w:jc w:val="both"/>
-        <w:rPr>
-          <w:rFonts w:ascii="Times New Roman" w:hAnsi="Times New Roman" w:cs="Times New Roman"/>
-          <w:sz w:val="28"/>
-          <w:szCs w:val="28"/>
-          <w:lang w:val="en-US"/>
-        </w:rPr>
-      </w:pPr>
-      <w:r>
-        <w:rPr>
-          <w:rFonts w:ascii="Times New Roman" w:hAnsi="Times New Roman" w:cs="Times New Roman"/>
-          <w:sz w:val="28"/>
-          <w:szCs w:val="28"/>
-          <w:lang w:val="en-US"/>
-        </w:rPr>
-        <w:t>• other projects in the declared area.</w:t>
-      </w:r>
-    </w:p>
-    <w:p>
-      <w:pPr>
-        <w:spacing w:line="240" w:lineRule="auto"/>
-        <w:jc w:val="both"/>
-        <w:rPr>
-          <w:rFonts w:ascii="Times New Roman" w:hAnsi="Times New Roman" w:cs="Times New Roman"/>
-          <w:sz w:val="28"/>
-          <w:szCs w:val="28"/>
-          <w:lang w:val="en-US"/>
-        </w:rPr>
-      </w:pPr>
-      <w:r>
-        <w:rPr>
-          <w:rFonts w:ascii="Times New Roman" w:hAnsi="Times New Roman" w:cs="Times New Roman"/>
-          <w:sz w:val="28"/>
-          <w:szCs w:val="28"/>
-          <w:lang w:val="en-US"/>
-        </w:rPr>
-        <w:t>Moreover, at least 2 out of 5 submitted projects must relate to objects of volumetric architectural design</w:t>
-      </w:r>
-      <w:r>
-        <w:rPr>
-          <w:rFonts w:ascii="Times New Roman" w:hAnsi="Times New Roman" w:cs="Times New Roman"/>
-          <w:sz w:val="28"/>
-          <w:szCs w:val="28"/>
-          <w:lang w:val="en-US"/>
-        </w:rPr>
-        <w:t>.</w:t>
-      </w:r>
-    </w:p>
-    <w:p>
-      <w:pPr>
-        <w:spacing w:line="240" w:lineRule="auto"/>
-        <w:jc w:val="both"/>
-        <w:rPr>
-          <w:rFonts w:ascii="Times New Roman" w:hAnsi="Times New Roman" w:cs="Times New Roman"/>
-          <w:sz w:val="28"/>
-          <w:szCs w:val="28"/>
-          <w:lang w:val="en-US"/>
-        </w:rPr>
-      </w:pPr>
-      <w:r>
-        <w:rPr>
-          <w:rFonts w:ascii="Times New Roman" w:hAnsi="Times New Roman" w:cs="Times New Roman"/>
-          <w:sz w:val="28"/>
-          <w:szCs w:val="28"/>
-          <w:lang w:val="en-US"/>
-        </w:rPr>
-        <w:lastRenderedPageBreak/>
-        <w:t>When submitting an application, the following information about the project is provided</w:t>
-      </w:r>
-      <w:r>
-        <w:rPr>
-          <w:rFonts w:ascii="Times New Roman" w:hAnsi="Times New Roman" w:cs="Times New Roman"/>
-          <w:sz w:val="28"/>
-          <w:szCs w:val="28"/>
-          <w:lang w:val="en-US"/>
-        </w:rPr>
-        <w:t>:</w:t>
-      </w:r>
-    </w:p>
-    <w:p>
-      <w:pPr>
-        <w:spacing w:line="240" w:lineRule="auto"/>
-        <w:jc w:val="both"/>
-        <w:rPr>
-          <w:rFonts w:ascii="Times New Roman" w:hAnsi="Times New Roman" w:cs="Times New Roman"/>
-          <w:sz w:val="28"/>
-          <w:szCs w:val="28"/>
-          <w:lang w:val="en-US"/>
-        </w:rPr>
-      </w:pPr>
-      <w:r>
-        <w:rPr>
-          <w:rFonts w:ascii="Times New Roman" w:hAnsi="Times New Roman" w:cs="Times New Roman"/>
-          <w:sz w:val="28"/>
-          <w:szCs w:val="28"/>
-          <w:lang w:val="en-US"/>
-        </w:rPr>
         <w:t>• project name;</w:t>
       </w:r>
     </w:p>

</xml_diff>